<commit_message>
Updated documentation for head truncation.
Some comments also updated for consistency with documentation.
</commit_message>
<xml_diff>
--- a/Documentation/CoreDesign.docx
+++ b/Documentation/CoreDesign.docx
@@ -318,7 +318,7 @@
       <w:pPr>
         <w:pStyle w:val="NoSpacing"/>
         <w:rPr>
-          <w:sz w:val="16"/>
+          <w:sz w:val="28"/>
         </w:rPr>
       </w:pPr>
     </w:p>
@@ -361,7 +361,13 @@
         <w:ind w:left="720"/>
       </w:pPr>
       <w:r>
-        <w:t>Parameters defining both the baseline scenario and optional counterfactual scenario are unpacked.  Default values are set for unspecified parameters.  Basic derived values are computed.</w:t>
+        <w:t xml:space="preserve">Parameters defining both the baseline scenario and optional counterfactual scenario are unpacked.  Default values are set for unspecified parameters.  Basic </w:t>
+      </w:r>
+      <w:r>
+        <w:t xml:space="preserve">parametrically </w:t>
+      </w:r>
+      <w:r>
+        <w:t>derived values are computed.</w:t>
       </w:r>
     </w:p>
     <w:p>
@@ -454,7 +460,7 @@
       <w:pPr>
         <w:pStyle w:val="NoSpacing"/>
         <w:rPr>
-          <w:sz w:val="16"/>
+          <w:sz w:val="28"/>
         </w:rPr>
       </w:pPr>
     </w:p>
@@ -671,14 +677,12 @@
       <w:r>
         <w:br w:type="page"/>
       </w:r>
-      <w:bookmarkStart w:id="0" w:name="_GoBack"/>
-      <w:bookmarkEnd w:id="0"/>
-    </w:p>
-    <w:p>
-      <w:pPr>
-        <w:pStyle w:val="NoSpacing"/>
-        <w:rPr>
-          <w:sz w:val="16"/>
+    </w:p>
+    <w:p>
+      <w:pPr>
+        <w:pStyle w:val="NoSpacing"/>
+        <w:rPr>
+          <w:sz w:val="28"/>
         </w:rPr>
       </w:pPr>
     </w:p>
@@ -1068,7 +1072,7 @@
       <w:pPr>
         <w:pStyle w:val="NoSpacing"/>
         <w:rPr>
-          <w:sz w:val="16"/>
+          <w:sz w:val="28"/>
         </w:rPr>
       </w:pPr>
     </w:p>
@@ -1114,7 +1118,16 @@
         <w:ind w:left="360"/>
       </w:pPr>
       <w:r>
-        <w:t>Capital-to-output ratio calculation</w:t>
+        <w:t xml:space="preserve">Capital </w:t>
+      </w:r>
+      <w:r>
+        <w:t>to</w:t>
+      </w:r>
+      <w:r>
+        <w:t xml:space="preserve"> </w:t>
+      </w:r>
+      <w:r>
+        <w:t>output ratio calculation</w:t>
       </w:r>
     </w:p>
     <w:p>
@@ -1135,11 +1148,15 @@
         <w:t>The capital</w:t>
       </w:r>
       <w:r>
-        <w:noBreakHyphen/>
+        <w:t xml:space="preserve"> </w:t>
+      </w:r>
+      <w:r>
         <w:t>to</w:t>
       </w:r>
       <w:r>
-        <w:noBreakHyphen/>
+        <w:t xml:space="preserve"> </w:t>
+      </w:r>
+      <w:r>
         <w:t>output ratio is calculated using the dynamic aggregates</w:t>
       </w:r>
       <w:r>
@@ -1212,7 +1229,13 @@
         <w:t xml:space="preserve">avings elasticity is calculated using the dynamic aggregates </w:t>
       </w:r>
       <w:r>
-        <w:t>generated above as well as perturbed</w:t>
+        <w:t>generated</w:t>
+      </w:r>
+      <w:r>
+        <w:t xml:space="preserve"> above as well as </w:t>
+      </w:r>
+      <w:r>
+        <w:t>perturbed</w:t>
       </w:r>
       <w:r>
         <w:t xml:space="preserve"> </w:t>
@@ -1254,7 +1277,6 @@
       </w:pPr>
       <w:proofErr w:type="spellStart"/>
       <w:r>
-        <w:lastRenderedPageBreak/>
         <w:t>generate_aggregates</w:t>
       </w:r>
       <w:proofErr w:type="spellEnd"/>
@@ -1309,7 +1331,19 @@
         <w:t xml:space="preserve"> </w:t>
       </w:r>
       <w:r>
-        <w:t xml:space="preserve">performs the key operation of generating the static and dynamic aggregates.  For static aggregates, the function accepts a set of precomputed optimal decision values and population distributions and uses those for aggregate generation.  For dynamic aggregates, the function calculates optimal decision values and the corresponding population distributions before performing aggregate generation.  </w:t>
+        <w:t>performs the key operation of generating the static and dynamic aggregates.  For static aggregates, the function accepts set</w:t>
+      </w:r>
+      <w:r>
+        <w:t>s</w:t>
+      </w:r>
+      <w:r>
+        <w:t xml:space="preserve"> of precomputed optimal decision values and population distributions for </w:t>
+      </w:r>
+      <w:r>
+        <w:t xml:space="preserve">use in </w:t>
+      </w:r>
+      <w:r>
+        <w:t xml:space="preserve">aggregate generation.  For dynamic aggregates, the function calculates optimal decision values and corresponding population distributions before performing aggregate generation.  </w:t>
       </w:r>
       <w:r>
         <w:t>On multiprocessor platforms, the function makes use of cohort</w:t>
@@ -1332,7 +1366,7 @@
       <w:pPr>
         <w:pStyle w:val="NoSpacing"/>
         <w:rPr>
-          <w:sz w:val="16"/>
+          <w:sz w:val="28"/>
         </w:rPr>
       </w:pPr>
     </w:p>
@@ -1348,41 +1382,14 @@
       <w:pPr>
         <w:pStyle w:val="NoSpacing"/>
         <w:rPr>
-          <w:sz w:val="10"/>
-        </w:rPr>
-      </w:pPr>
-      <w:r>
-        <w:rPr>
-          <w:sz w:val="10"/>
-        </w:rPr>
-        <w:t xml:space="preserve"> </w:t>
-      </w:r>
-    </w:p>
-    <w:p>
-      <w:pPr>
-        <w:ind w:left="360"/>
-      </w:pPr>
-      <w:r>
-        <w:t>Aggregate storage structures and population distributions are initialized, with transition path distributions drawing from the corresponding steady state distributions.  Precomputed optimal decision values and population distributions are unpacked if available.</w:t>
-      </w:r>
-    </w:p>
-    <w:p>
-      <w:pPr>
-        <w:pStyle w:val="NoSpacing"/>
-        <w:rPr>
-          <w:sz w:val="16"/>
-        </w:rPr>
-      </w:pPr>
-    </w:p>
-    <w:p>
-      <w:pPr>
-        <w:pStyle w:val="Heading2"/>
-      </w:pPr>
-      <w:r>
-        <w:t xml:space="preserve">Cohort </w:t>
-      </w:r>
-      <w:r>
-        <w:t>aggregate generation</w:t>
+          <w:i/>
+        </w:rPr>
+      </w:pPr>
+      <w:r>
+        <w:rPr>
+          <w:i/>
+        </w:rPr>
+        <w:t>Only for dynamic aggregates</w:t>
       </w:r>
     </w:p>
     <w:p>
@@ -1399,25 +1406,16 @@
         <w:ind w:left="360"/>
       </w:pPr>
       <w:r>
-        <w:t>Dynamic o</w:t>
-      </w:r>
-      <w:r>
-        <w:t>ptimization</w:t>
-      </w:r>
-    </w:p>
-    <w:p>
-      <w:pPr>
-        <w:pStyle w:val="NoSpacing"/>
-        <w:ind w:left="360"/>
-        <w:rPr>
-          <w:i/>
-        </w:rPr>
-      </w:pPr>
-      <w:r>
-        <w:rPr>
-          <w:i/>
-        </w:rPr>
-        <w:t>Only for dynamic aggregates</w:t>
+        <w:rPr>
+          <w:sz w:val="10"/>
+        </w:rPr>
+        <w:t xml:space="preserve"> </w:t>
+      </w:r>
+      <w:r>
+        <w:t xml:space="preserve">Initial distribution </w:t>
+      </w:r>
+      <w:r>
+        <w:t>determination</w:t>
       </w:r>
     </w:p>
     <w:p>
@@ -1434,45 +1432,46 @@
         <w:ind w:left="720"/>
       </w:pPr>
       <w:r>
-        <w:t xml:space="preserve">Optimal decision values for each cohort are calculated </w:t>
-      </w:r>
-      <w:r>
-        <w:t>by solving the cohort’s dynamic optimization problem through</w:t>
-      </w:r>
-      <w:r>
-        <w:t xml:space="preserve"> backward induction</w:t>
-      </w:r>
-      <w:r>
-        <w:t xml:space="preserve"> on a discretized domain</w:t>
-      </w:r>
-      <w:r>
-        <w:t xml:space="preserve">.  </w:t>
-      </w:r>
-      <w:proofErr w:type="gramStart"/>
-      <w:r>
-        <w:t xml:space="preserve">Supporting </w:t>
-      </w:r>
-      <w:r>
-        <w:t xml:space="preserve"> functions</w:t>
-      </w:r>
-      <w:proofErr w:type="gramEnd"/>
-      <w:r>
-        <w:t xml:space="preserve"> that model preferences, taxation, and other elements are </w:t>
-      </w:r>
-      <w:r>
-        <w:t>called to calculate available resources and utility.</w:t>
+        <w:t>Initial p</w:t>
+      </w:r>
+      <w:r>
+        <w:t>opulation distributions</w:t>
+      </w:r>
+      <w:r>
+        <w:t xml:space="preserve"> for all cohorts</w:t>
+      </w:r>
+      <w:r>
+        <w:t xml:space="preserve"> are </w:t>
+      </w:r>
+      <w:r>
+        <w:t>determined</w:t>
+      </w:r>
+      <w:r>
+        <w:t xml:space="preserve">, with transition path distributions </w:t>
+      </w:r>
+      <w:r>
+        <w:t>drawing</w:t>
+      </w:r>
+      <w:r>
+        <w:t xml:space="preserve"> from the corresponding steady state distributions.</w:t>
       </w:r>
     </w:p>
     <w:p>
       <w:pPr>
         <w:pStyle w:val="Heading3"/>
         <w:ind w:left="360"/>
-      </w:pPr>
-      <w:r>
-        <w:t xml:space="preserve">Property </w:t>
-      </w:r>
-      <w:r>
-        <w:t>calculation</w:t>
+        <w:rPr>
+          <w:i/>
+        </w:rPr>
+      </w:pPr>
+      <w:r>
+        <w:t xml:space="preserve">Terminal </w:t>
+      </w:r>
+      <w:r>
+        <w:t>utility</w:t>
+      </w:r>
+      <w:r>
+        <w:t xml:space="preserve"> determination</w:t>
       </w:r>
     </w:p>
     <w:p>
@@ -1489,11 +1488,57 @@
         <w:ind w:left="720"/>
       </w:pPr>
       <w:r>
-        <w:t>Population properties, such as tax on income, are calculated using the cohort’s optimal decision values</w:t>
-      </w:r>
-      <w:r>
-        <w:t xml:space="preserve"> on the corresponding discretized domain.</w:t>
-      </w:r>
+        <w:t xml:space="preserve">Terminal </w:t>
+      </w:r>
+      <w:r>
+        <w:t xml:space="preserve">utility values for all cohorts are </w:t>
+      </w:r>
+      <w:r>
+        <w:t>determined</w:t>
+      </w:r>
+      <w:r>
+        <w:t xml:space="preserve"> by solving the dynamic optimization problem for the steady state / post</w:t>
+      </w:r>
+      <w:r>
+        <w:noBreakHyphen/>
+        <w:t>transition path cohort</w:t>
+      </w:r>
+      <w:r>
+        <w:t xml:space="preserve"> </w:t>
+      </w:r>
+      <w:r>
+        <w:t>through backward induction from a zero utility terminal state over a full cohort lifetime</w:t>
+      </w:r>
+      <w:r>
+        <w:t>.</w:t>
+      </w:r>
+    </w:p>
+    <w:p>
+      <w:pPr>
+        <w:pStyle w:val="NoSpacing"/>
+        <w:rPr>
+          <w:sz w:val="28"/>
+        </w:rPr>
+      </w:pPr>
+    </w:p>
+    <w:p>
+      <w:pPr>
+        <w:pStyle w:val="Heading2"/>
+      </w:pPr>
+      <w:r>
+        <w:t xml:space="preserve">Cohort </w:t>
+      </w:r>
+      <w:r>
+        <w:t>aggregate generation</w:t>
+      </w:r>
+    </w:p>
+    <w:p>
+      <w:pPr>
+        <w:pStyle w:val="NoSpacing"/>
+        <w:rPr>
+          <w:sz w:val="10"/>
+        </w:rPr>
+      </w:pPr>
     </w:p>
     <w:p>
       <w:pPr>
@@ -1501,7 +1546,10 @@
         <w:ind w:left="360"/>
       </w:pPr>
       <w:r>
-        <w:t>Distribution generation</w:t>
+        <w:t>Dynamic o</w:t>
+      </w:r>
+      <w:r>
+        <w:t>ptimization</w:t>
       </w:r>
     </w:p>
     <w:p>
@@ -1533,7 +1581,43 @@
         <w:ind w:left="720"/>
       </w:pPr>
       <w:r>
-        <w:t>Population distributions for each cohort are calculated through forward propagation of the initial distributions using discretized state transition probabilities and the optimal decision values found above.</w:t>
+        <w:t>Optimal decision values for each cohort are calculated</w:t>
+      </w:r>
+      <w:r>
+        <w:t xml:space="preserve"> </w:t>
+      </w:r>
+      <w:r>
+        <w:t xml:space="preserve">by solving the cohort’s dynamic optimization problem </w:t>
+      </w:r>
+      <w:r>
+        <w:t>through</w:t>
+      </w:r>
+      <w:r>
+        <w:t xml:space="preserve"> backward induction</w:t>
+      </w:r>
+      <w:r>
+        <w:t xml:space="preserve"> from the cohort’s terminal utility values</w:t>
+      </w:r>
+      <w:r>
+        <w:t xml:space="preserve"> </w:t>
+      </w:r>
+      <w:r>
+        <w:t xml:space="preserve">over the modeling </w:t>
+      </w:r>
+      <w:r>
+        <w:t>time period</w:t>
+      </w:r>
+      <w:r>
+        <w:t>.  Supporting</w:t>
+      </w:r>
+      <w:r>
+        <w:t xml:space="preserve"> functions</w:t>
+      </w:r>
+      <w:r>
+        <w:t xml:space="preserve"> that model preferences, taxation, and other elements are </w:t>
+      </w:r>
+      <w:r>
+        <w:t>called to calculate available resources and utility.</w:t>
       </w:r>
     </w:p>
     <w:p>
@@ -1542,6 +1626,143 @@
         <w:ind w:left="360"/>
       </w:pPr>
       <w:r>
+        <w:t xml:space="preserve">Property </w:t>
+      </w:r>
+      <w:r>
+        <w:t>calculation</w:t>
+      </w:r>
+    </w:p>
+    <w:p>
+      <w:pPr>
+        <w:pStyle w:val="NoSpacing"/>
+        <w:ind w:left="720"/>
+        <w:rPr>
+          <w:sz w:val="6"/>
+        </w:rPr>
+      </w:pPr>
+    </w:p>
+    <w:p>
+      <w:pPr>
+        <w:ind w:left="720"/>
+      </w:pPr>
+      <w:r>
+        <w:t xml:space="preserve">Population properties, such as tax on income, are calculated </w:t>
+      </w:r>
+      <w:r>
+        <w:t xml:space="preserve">for each cohort </w:t>
+      </w:r>
+      <w:r>
+        <w:t>using the cohort’s optimal decision values</w:t>
+      </w:r>
+      <w:r>
+        <w:t>.</w:t>
+      </w:r>
+    </w:p>
+    <w:p>
+      <w:r>
+        <w:br w:type="page"/>
+      </w:r>
+    </w:p>
+    <w:p>
+      <w:pPr>
+        <w:ind w:left="720"/>
+      </w:pPr>
+    </w:p>
+    <w:p>
+      <w:pPr>
+        <w:pStyle w:val="Heading3"/>
+        <w:ind w:left="360"/>
+      </w:pPr>
+      <w:r>
+        <w:t>Distribution generation</w:t>
+      </w:r>
+    </w:p>
+    <w:p>
+      <w:pPr>
+        <w:pStyle w:val="NoSpacing"/>
+        <w:ind w:left="360"/>
+        <w:rPr>
+          <w:i/>
+        </w:rPr>
+      </w:pPr>
+      <w:r>
+        <w:rPr>
+          <w:i/>
+        </w:rPr>
+        <w:t>Only for dynamic aggregates</w:t>
+      </w:r>
+    </w:p>
+    <w:p>
+      <w:pPr>
+        <w:pStyle w:val="NoSpacing"/>
+        <w:ind w:left="720"/>
+        <w:rPr>
+          <w:sz w:val="6"/>
+        </w:rPr>
+      </w:pPr>
+    </w:p>
+    <w:p>
+      <w:pPr>
+        <w:ind w:left="720"/>
+      </w:pPr>
+      <w:r>
+        <w:t xml:space="preserve">Population distributions for each cohort are </w:t>
+      </w:r>
+      <w:r>
+        <w:t>generated</w:t>
+      </w:r>
+      <w:r>
+        <w:t xml:space="preserve"> </w:t>
+      </w:r>
+      <w:r>
+        <w:t>through</w:t>
+      </w:r>
+      <w:r>
+        <w:t xml:space="preserve"> forward propagation </w:t>
+      </w:r>
+      <w:r>
+        <w:t>from</w:t>
+      </w:r>
+      <w:r>
+        <w:t xml:space="preserve"> the</w:t>
+      </w:r>
+      <w:r>
+        <w:t xml:space="preserve"> cohort’s</w:t>
+      </w:r>
+      <w:r>
+        <w:t xml:space="preserve"> </w:t>
+      </w:r>
+      <w:r>
+        <w:t>initial distribution</w:t>
+      </w:r>
+      <w:r>
+        <w:t xml:space="preserve"> using </w:t>
+      </w:r>
+      <w:r>
+        <w:t>stochastic</w:t>
+      </w:r>
+      <w:r>
+        <w:t xml:space="preserve"> state transition probabilities and the </w:t>
+      </w:r>
+      <w:r>
+        <w:t xml:space="preserve">cohort’s </w:t>
+      </w:r>
+      <w:r>
+        <w:t>opt</w:t>
+      </w:r>
+      <w:r>
+        <w:t>imal decision values</w:t>
+      </w:r>
+      <w:r>
+        <w:t>.</w:t>
+      </w:r>
+    </w:p>
+    <w:p>
+      <w:pPr>
+        <w:pStyle w:val="Heading3"/>
+        <w:ind w:left="360"/>
+      </w:pPr>
+      <w:r>
         <w:t>Aggregate generation</w:t>
       </w:r>
     </w:p>
@@ -1565,10 +1786,13 @@
         <w:t xml:space="preserve">the </w:t>
       </w:r>
       <w:r>
+        <w:t xml:space="preserve">cohort’s </w:t>
+      </w:r>
+      <w:r>
         <w:t>population properties</w:t>
       </w:r>
       <w:r>
-        <w:t xml:space="preserve"> calculated above </w:t>
+        <w:t xml:space="preserve"> </w:t>
       </w:r>
       <w:r>
         <w:t>weighted by</w:t>
@@ -1593,7 +1817,7 @@
       <w:pPr>
         <w:pStyle w:val="NoSpacing"/>
         <w:rPr>
-          <w:sz w:val="16"/>
+          <w:sz w:val="28"/>
         </w:rPr>
       </w:pPr>
     </w:p>
@@ -1624,8 +1848,26 @@
         <w:t>Cohort aggregates are aggregated to produce</w:t>
       </w:r>
       <w:r>
-        <w:t xml:space="preserve"> economy-wide static or dynamic aggregates.</w:t>
-      </w:r>
+        <w:t xml:space="preserve"> </w:t>
+      </w:r>
+      <w:r>
+        <w:t>economy</w:t>
+      </w:r>
+      <w:r>
+        <w:noBreakHyphen/>
+        <w:t xml:space="preserve">wide </w:t>
+      </w:r>
+      <w:r>
+        <w:t>s</w:t>
+      </w:r>
+      <w:r>
+        <w:t>tatic or dynamic aggregates for</w:t>
+      </w:r>
+      <w:r>
+        <w:t xml:space="preserve"> the modeling time period.</w:t>
+      </w:r>
+      <w:bookmarkStart w:id="0" w:name="_GoBack"/>
+      <w:bookmarkEnd w:id="0"/>
     </w:p>
     <w:sectPr>
       <w:footerReference w:type="default" r:id="rId7"/>
@@ -1678,7 +1920,31 @@
       <w:rPr>
         <w:color w:val="7F7F7F" w:themeColor="text1" w:themeTint="80"/>
       </w:rPr>
-      <w:t>Pete | 2016-12-16</w:t>
+      <w:t>Pete | 2017</w:t>
+    </w:r>
+    <w:r>
+      <w:rPr>
+        <w:color w:val="7F7F7F" w:themeColor="text1" w:themeTint="80"/>
+      </w:rPr>
+      <w:t>-</w:t>
+    </w:r>
+    <w:r>
+      <w:rPr>
+        <w:color w:val="7F7F7F" w:themeColor="text1" w:themeTint="80"/>
+      </w:rPr>
+      <w:t>01</w:t>
+    </w:r>
+    <w:r>
+      <w:rPr>
+        <w:color w:val="7F7F7F" w:themeColor="text1" w:themeTint="80"/>
+      </w:rPr>
+      <w:t>-</w:t>
+    </w:r>
+    <w:r>
+      <w:rPr>
+        <w:color w:val="7F7F7F" w:themeColor="text1" w:themeTint="80"/>
+      </w:rPr>
+      <w:t>20</w:t>
     </w:r>
   </w:p>
 </w:ftr>

</xml_diff>